<commit_message>
update Michele 2 sept 2019
</commit_message>
<xml_diff>
--- a/ANN/ANN Model.docx
+++ b/ANN/ANN Model.docx
@@ -8,39 +8,94 @@
           <w:b/>
         </w:rPr>
       </w:pPr>
+    </w:p>
+    <w:p>
+      <w:pPr>
+        <w:rPr>
+          <w:b/>
+        </w:rPr>
+      </w:pPr>
+    </w:p>
+    <w:p>
+      <w:r>
+        <w:rPr>
+          <w:b/>
+        </w:rPr>
+        <w:t>Objective</w:t>
+      </w:r>
+      <w:r>
+        <w:t>: estimate cumulative NDVI (and deviation from LTA) at EOS with ANN</w:t>
+      </w:r>
+    </w:p>
+    <w:p>
+      <w:r>
+        <w:rPr>
+          <w:b/>
+        </w:rPr>
+        <w:t>Target</w:t>
+      </w:r>
+      <w:r>
+        <w:t>: EOS NDV</w:t>
+      </w:r>
+      <w:r>
+        <w:t>I anomaly</w:t>
+      </w:r>
+      <w:r>
+        <w:t>, Crop yield from FAO?</w:t>
+      </w:r>
       <w:bookmarkStart w:id="0" w:name="_GoBack"/>
       <w:bookmarkEnd w:id="0"/>
     </w:p>
     <w:p>
-      <w:pPr>
+      <w:r>
         <w:rPr>
           <w:b/>
         </w:rPr>
-      </w:pPr>
+        <w:t>Spatial extent:</w:t>
+      </w:r>
+      <w:r>
+        <w:t xml:space="preserve"> Africa or word? </w:t>
+      </w:r>
     </w:p>
     <w:p>
       <w:r>
         <w:rPr>
           <w:b/>
         </w:rPr>
-        <w:t>Objective</w:t>
-      </w:r>
-      <w:r>
-        <w:t>: estimate cumulative NDVI (and deviation from LTA) at EOS with ANN</w:t>
-      </w:r>
+        <w:t>Granularity:</w:t>
+      </w:r>
+      <w:r>
+        <w:t xml:space="preserve"> pixel </w:t>
+      </w:r>
+      <w:proofErr w:type="gramStart"/>
+      <w:r>
+        <w:t>based?</w:t>
+      </w:r>
+      <w:proofErr w:type="gramEnd"/>
     </w:p>
     <w:p>
       <w:r>
         <w:rPr>
           <w:b/>
         </w:rPr>
-        <w:t>Target</w:t>
-      </w:r>
-      <w:r>
-        <w:t>: EOS NDV</w:t>
-      </w:r>
-      <w:r>
-        <w:t>I anomaly</w:t>
+        <w:t>Input</w:t>
+      </w:r>
+      <w:r>
+        <w:t xml:space="preserve">: </w:t>
+      </w:r>
+      <w:r>
+        <w:t xml:space="preserve">location characteristics (eco-climatology, climatology, soil), </w:t>
+      </w:r>
+      <w:r>
+        <w:t xml:space="preserve">NDVI and METEO observed so far, </w:t>
+      </w:r>
+      <w:proofErr w:type="spellStart"/>
+      <w:r>
+        <w:t>meteo</w:t>
+      </w:r>
+      <w:proofErr w:type="spellEnd"/>
+      <w:r>
+        <w:t xml:space="preserve"> forecasts</w:t>
       </w:r>
     </w:p>
     <w:p>
@@ -48,24 +103,10 @@
         <w:rPr>
           <w:b/>
         </w:rPr>
-        <w:t>Input</w:t>
-      </w:r>
-      <w:r>
-        <w:t xml:space="preserve">: </w:t>
-      </w:r>
-      <w:r>
-        <w:t xml:space="preserve">location characteristics (eco-climatology, climatology, soil), </w:t>
-      </w:r>
-      <w:r>
-        <w:t xml:space="preserve">NDVI and METEO observed so far, </w:t>
-      </w:r>
-      <w:proofErr w:type="spellStart"/>
-      <w:r>
-        <w:t>meteo</w:t>
-      </w:r>
-      <w:proofErr w:type="spellEnd"/>
-      <w:r>
-        <w:t xml:space="preserve"> forecasts</w:t>
+        <w:t>Variable selection:</w:t>
+      </w:r>
+      <w:r>
+        <w:t xml:space="preserve"> all variables having at least 0.2 of r</w:t>
       </w:r>
     </w:p>
     <w:p>
@@ -537,7 +578,6 @@
           <w:p>
             <w:proofErr w:type="spellStart"/>
             <w:r>
-              <w:lastRenderedPageBreak/>
               <w:t>Prct</w:t>
             </w:r>
             <w:proofErr w:type="spellEnd"/>
@@ -843,7 +883,107 @@
           <w:tcPr>
             <w:tcW w:w="3209" w:type="dxa"/>
           </w:tcPr>
-          <w:p/>
+          <w:p>
+            <w:r>
+              <w:t>SWI</w:t>
+            </w:r>
+          </w:p>
+        </w:tc>
+        <w:tc>
+          <w:tcPr>
+            <w:tcW w:w="3209" w:type="dxa"/>
+          </w:tcPr>
+          <w:p/>
+        </w:tc>
+        <w:tc>
+          <w:tcPr>
+            <w:tcW w:w="3210" w:type="dxa"/>
+          </w:tcPr>
+          <w:p/>
+        </w:tc>
+      </w:tr>
+      <w:tr>
+        <w:tc>
+          <w:tcPr>
+            <w:tcW w:w="3209" w:type="dxa"/>
+          </w:tcPr>
+          <w:p>
+            <w:r>
+              <w:t>WSI</w:t>
+            </w:r>
+          </w:p>
+        </w:tc>
+        <w:tc>
+          <w:tcPr>
+            <w:tcW w:w="3209" w:type="dxa"/>
+          </w:tcPr>
+          <w:p/>
+        </w:tc>
+        <w:tc>
+          <w:tcPr>
+            <w:tcW w:w="3210" w:type="dxa"/>
+          </w:tcPr>
+          <w:p/>
+        </w:tc>
+      </w:tr>
+      <w:tr>
+        <w:tc>
+          <w:tcPr>
+            <w:tcW w:w="3209" w:type="dxa"/>
+          </w:tcPr>
+          <w:p>
+            <w:r>
+              <w:t>Oscillation Indexes, ENSO, ONI, what else?</w:t>
+            </w:r>
+          </w:p>
+        </w:tc>
+        <w:tc>
+          <w:tcPr>
+            <w:tcW w:w="3209" w:type="dxa"/>
+          </w:tcPr>
+          <w:p/>
+        </w:tc>
+        <w:tc>
+          <w:tcPr>
+            <w:tcW w:w="3210" w:type="dxa"/>
+          </w:tcPr>
+          <w:p/>
+        </w:tc>
+      </w:tr>
+      <w:tr>
+        <w:tc>
+          <w:tcPr>
+            <w:tcW w:w="3209" w:type="dxa"/>
+          </w:tcPr>
+          <w:p>
+            <w:r>
+              <w:t xml:space="preserve">Weather </w:t>
+            </w:r>
+            <w:proofErr w:type="spellStart"/>
+            <w:r>
+              <w:t>forecst</w:t>
+            </w:r>
+            <w:proofErr w:type="spellEnd"/>
+            <w:r>
+              <w:t xml:space="preserve">? NUT ECMWF not very good for </w:t>
+            </w:r>
+            <w:proofErr w:type="spellStart"/>
+            <w:r>
+              <w:t>Prec</w:t>
+            </w:r>
+            <w:proofErr w:type="spellEnd"/>
+            <w:r>
+              <w:t xml:space="preserve"> in </w:t>
+            </w:r>
+            <w:proofErr w:type="spellStart"/>
+            <w:r>
+              <w:t>ou</w:t>
+            </w:r>
+            <w:proofErr w:type="spellEnd"/>
+            <w:r>
+              <w:t xml:space="preserve"> zones</w:t>
+            </w:r>
+          </w:p>
         </w:tc>
         <w:tc>
           <w:tcPr>
@@ -1413,6 +1553,7 @@
           <w:p>
             <w:proofErr w:type="spellStart"/>
             <w:r>
+              <w:lastRenderedPageBreak/>
               <w:t>Pheno</w:t>
             </w:r>
             <w:proofErr w:type="spellEnd"/>
@@ -1570,7 +1711,6 @@
         <w:rPr>
           <w:b/>
         </w:rPr>
-        <w:lastRenderedPageBreak/>
         <w:t xml:space="preserve">Mask to </w:t>
       </w:r>
       <w:proofErr w:type="gramStart"/>
@@ -1732,157 +1872,58 @@
       </w:pPr>
     </w:p>
     <w:p>
+      <w:pPr>
+        <w:rPr>
+          <w:lang w:val="it-IT"/>
+        </w:rPr>
+      </w:pPr>
       <w:r>
         <w:rPr>
           <w:highlight w:val="yellow"/>
-        </w:rPr>
-        <w:t xml:space="preserve">Ha </w:t>
+          <w:lang w:val="it-IT"/>
+        </w:rPr>
+        <w:t xml:space="preserve">Ha senso lavorare con I percentile e non con I valori </w:t>
       </w:r>
       <w:proofErr w:type="spellStart"/>
       <w:r>
         <w:rPr>
           <w:highlight w:val="yellow"/>
-        </w:rPr>
-        <w:t>senso</w:t>
+          <w:lang w:val="it-IT"/>
+        </w:rPr>
+        <w:t>assouti</w:t>
       </w:r>
       <w:proofErr w:type="spellEnd"/>
       <w:r>
         <w:rPr>
           <w:highlight w:val="yellow"/>
-        </w:rPr>
-        <w:t xml:space="preserve"> </w:t>
-      </w:r>
-      <w:proofErr w:type="spellStart"/>
+          <w:lang w:val="it-IT"/>
+        </w:rPr>
+        <w:t xml:space="preserve">? Magari bisogna provare tutte e due le </w:t>
+      </w:r>
+      <w:proofErr w:type="gramStart"/>
       <w:r>
         <w:rPr>
           <w:highlight w:val="yellow"/>
-        </w:rPr>
-        <w:t>lavorare</w:t>
-      </w:r>
-      <w:proofErr w:type="spellEnd"/>
-      <w:r>
-        <w:rPr>
-          <w:highlight w:val="yellow"/>
-        </w:rPr>
-        <w:t xml:space="preserve"> con I percentile e </w:t>
-      </w:r>
-      <w:proofErr w:type="gramStart"/>
-      <w:r>
-        <w:rPr>
-          <w:highlight w:val="yellow"/>
-        </w:rPr>
-        <w:t>non con</w:t>
+          <w:lang w:val="it-IT"/>
+        </w:rPr>
+        <w:t>cose..</w:t>
       </w:r>
       <w:proofErr w:type="gramEnd"/>
-      <w:r>
-        <w:rPr>
-          <w:highlight w:val="yellow"/>
-        </w:rPr>
-        <w:t xml:space="preserve"> I </w:t>
-      </w:r>
-      <w:proofErr w:type="spellStart"/>
-      <w:r>
-        <w:rPr>
-          <w:highlight w:val="yellow"/>
-        </w:rPr>
-        <w:t>valori</w:t>
-      </w:r>
-      <w:proofErr w:type="spellEnd"/>
-      <w:r>
-        <w:rPr>
-          <w:highlight w:val="yellow"/>
-        </w:rPr>
-        <w:t xml:space="preserve"> </w:t>
-      </w:r>
-      <w:proofErr w:type="spellStart"/>
-      <w:r>
-        <w:rPr>
-          <w:highlight w:val="yellow"/>
-        </w:rPr>
-        <w:t>assouti</w:t>
-      </w:r>
-      <w:proofErr w:type="spellEnd"/>
-      <w:r>
-        <w:rPr>
-          <w:highlight w:val="yellow"/>
-        </w:rPr>
-        <w:t xml:space="preserve">? </w:t>
-      </w:r>
-      <w:proofErr w:type="spellStart"/>
-      <w:r>
-        <w:rPr>
-          <w:highlight w:val="yellow"/>
-        </w:rPr>
-        <w:t>Magari</w:t>
-      </w:r>
-      <w:proofErr w:type="spellEnd"/>
-      <w:r>
-        <w:rPr>
-          <w:highlight w:val="yellow"/>
-        </w:rPr>
-        <w:t xml:space="preserve"> </w:t>
-      </w:r>
-      <w:proofErr w:type="spellStart"/>
-      <w:r>
-        <w:rPr>
-          <w:highlight w:val="yellow"/>
-        </w:rPr>
-        <w:t>bisogna</w:t>
-      </w:r>
-      <w:proofErr w:type="spellEnd"/>
-      <w:r>
-        <w:rPr>
-          <w:highlight w:val="yellow"/>
-        </w:rPr>
-        <w:t xml:space="preserve"> </w:t>
-      </w:r>
-      <w:proofErr w:type="spellStart"/>
-      <w:r>
-        <w:rPr>
-          <w:highlight w:val="yellow"/>
-        </w:rPr>
-        <w:t>provare</w:t>
-      </w:r>
-      <w:proofErr w:type="spellEnd"/>
-      <w:r>
-        <w:rPr>
-          <w:highlight w:val="yellow"/>
-        </w:rPr>
-        <w:t xml:space="preserve"> </w:t>
-      </w:r>
-      <w:proofErr w:type="spellStart"/>
-      <w:r>
-        <w:rPr>
-          <w:highlight w:val="yellow"/>
-        </w:rPr>
-        <w:t>tutte</w:t>
-      </w:r>
-      <w:proofErr w:type="spellEnd"/>
-      <w:r>
-        <w:rPr>
-          <w:highlight w:val="yellow"/>
-        </w:rPr>
-        <w:t xml:space="preserve"> e due le </w:t>
-      </w:r>
-      <w:proofErr w:type="spellStart"/>
-      <w:r>
-        <w:rPr>
-          <w:highlight w:val="yellow"/>
-        </w:rPr>
-        <w:t>cose</w:t>
-      </w:r>
-      <w:proofErr w:type="spellEnd"/>
-      <w:proofErr w:type="gramStart"/>
-      <w:r>
-        <w:rPr>
-          <w:highlight w:val="yellow"/>
-        </w:rPr>
-        <w:t>..</w:t>
-      </w:r>
-      <w:proofErr w:type="gramEnd"/>
-    </w:p>
-    <w:p/>
-    <w:p/>
+    </w:p>
+    <w:p>
+      <w:pPr>
+        <w:rPr>
+          <w:lang w:val="it-IT"/>
+        </w:rPr>
+      </w:pPr>
+    </w:p>
+    <w:p>
+      <w:pPr>
+        <w:rPr>
+          <w:lang w:val="it-IT"/>
+        </w:rPr>
+      </w:pPr>
+    </w:p>
     <w:sectPr>
       <w:pgSz w:w="11906" w:h="16838"/>
       <w:pgMar w:top="1417" w:right="1134" w:bottom="1134" w:left="1134" w:header="708" w:footer="708" w:gutter="0"/>

</xml_diff>